<commit_message>
Added possibility to fill single table with data.
</commit_message>
<xml_diff>
--- a/core/src/main/resources/docs/templates/GradesTable.docx
+++ b/core/src/main/resources/docs/templates/GradesTable.docx
@@ -1,6 +1,6 @@
 
 <file path=word/document.xml><?xml version="1.0" encoding="utf-8"?>
-<w:document xmlns:w="http://schemas.openxmlformats.org/wordprocessingml/2006/main" xmlns:r="http://schemas.openxmlformats.org/officeDocument/2006/relationships" xmlns:m="http://schemas.openxmlformats.org/officeDocument/2006/math" xmlns:sl="http://schemas.openxmlformats.org/schemaLibrary/2006/main" xmlns:w15="http://schemas.microsoft.com/office/word/2012/wordml" xmlns:w14="http://schemas.microsoft.com/office/word/2010/wordml" xmlns:mc="http://schemas.openxmlformats.org/markup-compatibility/2006" xmlns:wp="http://schemas.openxmlformats.org/drawingml/2006/wordprocessingDrawing" xmlns:a="http://schemas.openxmlformats.org/drawingml/2006/main" xmlns:wp14="http://schemas.microsoft.com/office/word/2010/wordprocessingDrawing" xmlns:wne="http://schemas.microsoft.com/office/word/2006/wordml" xmlns:c="http://schemas.openxmlformats.org/drawingml/2006/chart" xmlns:cdr="http://schemas.openxmlformats.org/drawingml/2006/chartDrawing" xmlns:c14="http://schemas.microsoft.com/office/drawing/2007/8/2/chart" xmlns:dgm="http://schemas.openxmlformats.org/drawingml/2006/diagram" xmlns:pic="http://schemas.openxmlformats.org/drawingml/2006/picture" xmlns:xdr="http://schemas.openxmlformats.org/drawingml/2006/spreadsheetDrawing" xmlns:dsp="http://schemas.microsoft.com/office/drawing/2008/diagram" xmlns:xvml="urn:schemas-microsoft-com:office:excel" xmlns:o="urn:schemas-microsoft-com:office:office" xmlns:v="urn:schemas-microsoft-com:vml" xmlns:w10="urn:schemas-microsoft-com:office:word" xmlns:pvml="urn:schemas-microsoft-com:office:powerpoint" xmlns:cppr="http://schemas.microsoft.com/office/2006/coverPageProps" xmlns:odx="http://opendope.org/xpaths" xmlns:odc="http://opendope.org/conditions" xmlns:odq="http://opendope.org/questions" xmlns:oda="http://opendope.org/answers" xmlns:odi="http://opendope.org/components" xmlns:odgm="http://opendope.org/SmartArt/DataHierarchy" xmlns:b="http://schemas.openxmlformats.org/officeDocument/2006/bibliography" xmlns:w16se="http://schemas.microsoft.com/office/word/2015/wordml/symex" xmlns:w16cid="http://schemas.microsoft.com/office/word/2016/wordml/cid" xmlns:wetp="http://schemas.microsoft.com/office/webextensions/taskpanes/2010/11" xmlns:we="http://schemas.microsoft.com/office/webextensions/webextension/2010/11" xmlns:comp="http://schemas.openxmlformats.org/drawingml/2006/compatibility" xmlns:lc="http://schemas.openxmlformats.org/drawingml/2006/lockedCanvas" mc:Ignorable="w14 w15 w16se wp14">
+<w:document xmlns:wpc="http://schemas.microsoft.com/office/word/2010/wordprocessingCanvas" xmlns:cx="http://schemas.microsoft.com/office/drawing/2014/chartex" xmlns:cx1="http://schemas.microsoft.com/office/drawing/2015/9/8/chartex" xmlns:mc="http://schemas.openxmlformats.org/markup-compatibility/2006" xmlns:o="urn:schemas-microsoft-com:office:office" xmlns:r="http://schemas.openxmlformats.org/officeDocument/2006/relationships" xmlns:m="http://schemas.openxmlformats.org/officeDocument/2006/math" xmlns:v="urn:schemas-microsoft-com:vml" xmlns:wp14="http://schemas.microsoft.com/office/word/2010/wordprocessingDrawing" xmlns:wp="http://schemas.openxmlformats.org/drawingml/2006/wordprocessingDrawing" xmlns:w10="urn:schemas-microsoft-com:office:word" xmlns:w="http://schemas.openxmlformats.org/wordprocessingml/2006/main" xmlns:w14="http://schemas.microsoft.com/office/word/2010/wordml" xmlns:w15="http://schemas.microsoft.com/office/word/2012/wordml" xmlns:w16se="http://schemas.microsoft.com/office/word/2015/wordml/symex" xmlns:wpg="http://schemas.microsoft.com/office/word/2010/wordprocessingGroup" xmlns:wpi="http://schemas.microsoft.com/office/word/2010/wordprocessingInk" xmlns:wne="http://schemas.microsoft.com/office/word/2006/wordml" xmlns:wps="http://schemas.microsoft.com/office/word/2010/wordprocessingShape" mc:Ignorable="w14 w15 w16se wp14">
   <w:body>
     <w:p>
       <w:r>
@@ -9,38 +9,38 @@
     </w:p>
     <w:tbl>
       <w:tblPr>
-        <w:tblW w:w="3794" w:type="dxa"/>
+        <w:tblW w:w="5000" w:type="pct"/>
         <w:tblInd w:w="-10" w:type="dxa"/>
         <w:tblBorders>
-          <w:top w:val="single" w:color="00000A" w:sz="4" w:space="0"/>
-          <w:left w:val="single" w:color="00000A" w:sz="4" w:space="0"/>
-          <w:bottom w:val="single" w:color="00000A" w:sz="4" w:space="0"/>
-          <w:right w:val="single" w:color="00000A" w:sz="4" w:space="0"/>
-          <w:insideH w:val="single" w:color="00000A" w:sz="4" w:space="0"/>
-          <w:insideV w:val="single" w:color="00000A" w:sz="4" w:space="0"/>
+          <w:top w:val="single" w:sz="4" w:space="0" w:color="00000A"/>
+          <w:left w:val="single" w:sz="4" w:space="0" w:color="00000A"/>
+          <w:bottom w:val="single" w:sz="4" w:space="0" w:color="00000A"/>
+          <w:right w:val="single" w:sz="4" w:space="0" w:color="00000A"/>
+          <w:insideH w:val="single" w:sz="4" w:space="0" w:color="00000A"/>
+          <w:insideV w:val="single" w:sz="4" w:space="0" w:color="00000A"/>
         </w:tblBorders>
         <w:tblCellMar>
           <w:left w:w="98" w:type="dxa"/>
         </w:tblCellMar>
-        <w:tblLook w:firstRow="1" w:lastRow="0" w:firstColumn="1" w:lastColumn="0" w:noHBand="0" w:noVBand="1" w:val="04A0"/>
+        <w:tblLook w:val="04A0" w:firstRow="1" w:lastRow="0" w:firstColumn="1" w:lastColumn="0" w:noHBand="0" w:noVBand="1"/>
       </w:tblPr>
       <w:tblGrid>
         <w:gridCol w:w="458"/>
-        <w:gridCol w:w="1813"/>
-        <w:gridCol w:w="1523"/>
+        <w:gridCol w:w="13596"/>
+        <w:gridCol w:w="721"/>
       </w:tblGrid>
       <w:tr>
         <w:trPr>
-          <w:trHeight w:val="1778" w:hRule="exact"/>
+          <w:trHeight w:hRule="exact" w:val="1778"/>
         </w:trPr>
         <w:tc>
           <w:tcPr>
-            <w:tcW w:w="458" w:type="dxa"/>
-            <w:tcBorders>
-              <w:top w:val="single" w:color="00000A" w:sz="4" w:space="0"/>
-              <w:left w:val="single" w:color="00000A" w:sz="4" w:space="0"/>
-              <w:bottom w:val="single" w:color="00000A" w:sz="4" w:space="0"/>
-              <w:right w:val="single" w:color="00000A" w:sz="4" w:space="0"/>
+            <w:tcW w:w="50" w:type="pct"/>
+            <w:tcBorders>
+              <w:top w:val="single" w:sz="4" w:space="0" w:color="00000A"/>
+              <w:left w:val="single" w:sz="4" w:space="0" w:color="00000A"/>
+              <w:bottom w:val="single" w:sz="4" w:space="0" w:color="00000A"/>
+              <w:right w:val="single" w:sz="4" w:space="0" w:color="00000A"/>
             </w:tcBorders>
             <w:shd w:val="clear" w:color="auto" w:fill="auto"/>
             <w:tcMar>
@@ -51,12 +51,12 @@
         </w:tc>
         <w:tc>
           <w:tcPr>
-            <w:tcW w:w="1813" w:type="dxa"/>
-            <w:tcBorders>
-              <w:top w:val="single" w:color="00000A" w:sz="4" w:space="0"/>
-              <w:left w:val="single" w:color="00000A" w:sz="4" w:space="0"/>
-              <w:bottom w:val="single" w:color="00000A" w:sz="4" w:space="0"/>
-              <w:right w:val="single" w:color="00000A" w:sz="4" w:space="0"/>
+            <w:tcW w:w="1500" w:type="pct"/>
+            <w:tcBorders>
+              <w:top w:val="single" w:sz="4" w:space="0" w:color="00000A"/>
+              <w:left w:val="single" w:sz="4" w:space="0" w:color="00000A"/>
+              <w:bottom w:val="single" w:sz="4" w:space="0" w:color="00000A"/>
+              <w:right w:val="single" w:sz="4" w:space="0" w:color="00000A"/>
             </w:tcBorders>
             <w:shd w:val="clear" w:color="auto" w:fill="auto"/>
             <w:tcMar>
@@ -67,12 +67,12 @@
         </w:tc>
         <w:tc>
           <w:tcPr>
-            <w:tcW w:w="2" w:type="dxa"/>
-            <w:tcBorders>
-              <w:top w:val="single" w:color="00000A" w:sz="4" w:space="0"/>
-              <w:left w:val="single" w:color="00000A" w:sz="4" w:space="0"/>
-              <w:bottom w:val="single" w:color="00000A" w:sz="4" w:space="0"/>
-              <w:right w:val="single" w:color="00000A" w:sz="4" w:space="0"/>
+            <w:tcW w:w="50" w:type="pct"/>
+            <w:tcBorders>
+              <w:top w:val="single" w:sz="4" w:space="0" w:color="00000A"/>
+              <w:left w:val="single" w:sz="4" w:space="0" w:color="00000A"/>
+              <w:bottom w:val="single" w:sz="4" w:space="0" w:color="00000A"/>
+              <w:right w:val="single" w:sz="4" w:space="0" w:color="00000A"/>
             </w:tcBorders>
             <w:shd w:val="clear" w:color="auto" w:fill="auto"/>
             <w:tcMar>
@@ -90,12 +90,12 @@
       <w:tr>
         <w:tc>
           <w:tcPr>
-            <w:tcW w:w="458" w:type="dxa"/>
-            <w:tcBorders>
-              <w:top w:val="single" w:color="00000A" w:sz="4" w:space="0"/>
-              <w:left w:val="single" w:color="00000A" w:sz="4" w:space="0"/>
-              <w:bottom w:val="single" w:color="00000A" w:sz="4" w:space="0"/>
-              <w:right w:val="single" w:color="00000A" w:sz="4" w:space="0"/>
+            <w:tcW w:w="50" w:type="pct"/>
+            <w:tcBorders>
+              <w:top w:val="single" w:sz="4" w:space="0" w:color="00000A"/>
+              <w:left w:val="single" w:sz="4" w:space="0" w:color="00000A"/>
+              <w:bottom w:val="single" w:sz="4" w:space="0" w:color="00000A"/>
+              <w:right w:val="single" w:sz="4" w:space="0" w:color="00000A"/>
             </w:tcBorders>
             <w:shd w:val="clear" w:color="auto" w:fill="auto"/>
             <w:tcMar>
@@ -106,12 +106,12 @@
         </w:tc>
         <w:tc>
           <w:tcPr>
-            <w:tcW w:w="1813" w:type="dxa"/>
-            <w:tcBorders>
-              <w:top w:val="single" w:color="00000A" w:sz="4" w:space="0"/>
-              <w:left w:val="single" w:color="00000A" w:sz="4" w:space="0"/>
-              <w:bottom w:val="single" w:color="00000A" w:sz="4" w:space="0"/>
-              <w:right w:val="single" w:color="00000A" w:sz="4" w:space="0"/>
+            <w:tcW w:w="1500" w:type="pct"/>
+            <w:tcBorders>
+              <w:top w:val="single" w:sz="4" w:space="0" w:color="00000A"/>
+              <w:left w:val="single" w:sz="4" w:space="0" w:color="00000A"/>
+              <w:bottom w:val="single" w:sz="4" w:space="0" w:color="00000A"/>
+              <w:right w:val="single" w:sz="4" w:space="0" w:color="00000A"/>
             </w:tcBorders>
             <w:shd w:val="clear" w:color="auto" w:fill="auto"/>
             <w:tcMar>
@@ -139,34 +139,39 @@
         </w:tc>
         <w:tc>
           <w:tcPr>
-            <w:tcW w:w="2" w:type="dxa"/>
-            <w:tcBorders>
-              <w:top w:val="single" w:color="00000A" w:sz="4" w:space="0"/>
-              <w:left w:val="single" w:color="00000A" w:sz="4" w:space="0"/>
-              <w:bottom w:val="single" w:color="00000A" w:sz="4" w:space="0"/>
-              <w:right w:val="single" w:color="00000A" w:sz="4" w:space="0"/>
-            </w:tcBorders>
-            <w:shd w:val="clear" w:color="auto" w:fill="auto"/>
-            <w:tcMar>
-              <w:left w:w="98" w:type="dxa"/>
-            </w:tcMar>
-          </w:tcPr>
-          <w:p>
-            <w:r>
-              <w:t>#grade</w:t>
-            </w:r>
+            <w:tcW w:w="50" w:type="pct"/>
+            <w:tcBorders>
+              <w:top w:val="single" w:sz="4" w:space="0" w:color="00000A"/>
+              <w:left w:val="single" w:sz="4" w:space="0" w:color="00000A"/>
+              <w:bottom w:val="single" w:sz="4" w:space="0" w:color="00000A"/>
+              <w:right w:val="single" w:sz="4" w:space="0" w:color="00000A"/>
+            </w:tcBorders>
+            <w:shd w:val="clear" w:color="auto" w:fill="auto"/>
+            <w:tcMar>
+              <w:left w:w="98" w:type="dxa"/>
+            </w:tcMar>
+          </w:tcPr>
+          <w:p>
+            <w:r>
+              <w:t>#</w:t>
+            </w:r>
+            <w:proofErr w:type="spellStart"/>
+            <w:r>
+              <w:t>tg</w:t>
+            </w:r>
+            <w:proofErr w:type="spellEnd"/>
           </w:p>
         </w:tc>
       </w:tr>
       <w:tr>
         <w:tc>
           <w:tcPr>
-            <w:tcW w:w="458" w:type="dxa"/>
-            <w:tcBorders>
-              <w:top w:val="single" w:color="00000A" w:sz="4" w:space="0"/>
-              <w:left w:val="single" w:color="00000A" w:sz="4" w:space="0"/>
-              <w:bottom w:val="single" w:color="00000A" w:sz="4" w:space="0"/>
-              <w:right w:val="single" w:color="00000A" w:sz="4" w:space="0"/>
+            <w:tcW w:w="50" w:type="pct"/>
+            <w:tcBorders>
+              <w:top w:val="single" w:sz="4" w:space="0" w:color="00000A"/>
+              <w:left w:val="single" w:sz="4" w:space="0" w:color="00000A"/>
+              <w:bottom w:val="single" w:sz="4" w:space="0" w:color="00000A"/>
+              <w:right w:val="single" w:sz="4" w:space="0" w:color="00000A"/>
             </w:tcBorders>
             <w:shd w:val="clear" w:color="auto" w:fill="auto"/>
             <w:tcMar>
@@ -177,12 +182,12 @@
         </w:tc>
         <w:tc>
           <w:tcPr>
-            <w:tcW w:w="1813" w:type="dxa"/>
-            <w:tcBorders>
-              <w:top w:val="single" w:color="00000A" w:sz="4" w:space="0"/>
-              <w:left w:val="single" w:color="00000A" w:sz="4" w:space="0"/>
-              <w:bottom w:val="single" w:color="00000A" w:sz="4" w:space="0"/>
-              <w:right w:val="single" w:color="00000A" w:sz="4" w:space="0"/>
+            <w:tcW w:w="1500" w:type="pct"/>
+            <w:tcBorders>
+              <w:top w:val="single" w:sz="4" w:space="0" w:color="00000A"/>
+              <w:left w:val="single" w:sz="4" w:space="0" w:color="00000A"/>
+              <w:bottom w:val="single" w:sz="4" w:space="0" w:color="00000A"/>
+              <w:right w:val="single" w:sz="4" w:space="0" w:color="00000A"/>
             </w:tcBorders>
             <w:shd w:val="clear" w:color="auto" w:fill="auto"/>
             <w:tcMar>
@@ -210,21 +215,21 @@
         </w:tc>
         <w:tc>
           <w:tcPr>
-            <w:tcW w:w="2" w:type="dxa"/>
-            <w:tcBorders>
-              <w:top w:val="single" w:color="00000A" w:sz="4" w:space="0"/>
-              <w:left w:val="single" w:color="00000A" w:sz="4" w:space="0"/>
-              <w:bottom w:val="single" w:color="00000A" w:sz="4" w:space="0"/>
-              <w:right w:val="single" w:color="00000A" w:sz="4" w:space="0"/>
-            </w:tcBorders>
-            <w:shd w:val="clear" w:color="auto" w:fill="auto"/>
-            <w:tcMar>
-              <w:left w:w="98" w:type="dxa"/>
-            </w:tcMar>
-          </w:tcPr>
-          <w:p>
-            <w:r>
-              <w:t>#average-grade</w:t>
+            <w:tcW w:w="50" w:type="pct"/>
+            <w:tcBorders>
+              <w:top w:val="single" w:sz="4" w:space="0" w:color="00000A"/>
+              <w:left w:val="single" w:sz="4" w:space="0" w:color="00000A"/>
+              <w:bottom w:val="single" w:sz="4" w:space="0" w:color="00000A"/>
+              <w:right w:val="single" w:sz="4" w:space="0" w:color="00000A"/>
+            </w:tcBorders>
+            <w:shd w:val="clear" w:color="auto" w:fill="auto"/>
+            <w:tcMar>
+              <w:left w:w="98" w:type="dxa"/>
+            </w:tcMar>
+          </w:tcPr>
+          <w:p>
+            <w:r>
+              <w:t>#ag</w:t>
             </w:r>
           </w:p>
         </w:tc>
@@ -232,12 +237,12 @@
       <w:tr>
         <w:tc>
           <w:tcPr>
-            <w:tcW w:w="458" w:type="dxa"/>
-            <w:tcBorders>
-              <w:top w:val="single" w:color="00000A" w:sz="4" w:space="0"/>
-              <w:left w:val="single" w:color="00000A" w:sz="4" w:space="0"/>
-              <w:bottom w:val="single" w:color="00000A" w:sz="4" w:space="0"/>
-              <w:right w:val="single" w:color="00000A" w:sz="4" w:space="0"/>
+            <w:tcW w:w="50" w:type="pct"/>
+            <w:tcBorders>
+              <w:top w:val="single" w:sz="4" w:space="0" w:color="00000A"/>
+              <w:left w:val="single" w:sz="4" w:space="0" w:color="00000A"/>
+              <w:bottom w:val="single" w:sz="4" w:space="0" w:color="00000A"/>
+              <w:right w:val="single" w:sz="4" w:space="0" w:color="00000A"/>
             </w:tcBorders>
             <w:shd w:val="clear" w:color="auto" w:fill="auto"/>
             <w:tcMar>
@@ -252,12 +257,84 @@
         </w:tc>
         <w:tc>
           <w:tcPr>
-            <w:tcW w:w="1813" w:type="dxa"/>
-            <w:tcBorders>
-              <w:top w:val="single" w:color="00000A" w:sz="4" w:space="0"/>
-              <w:left w:val="single" w:color="00000A" w:sz="4" w:space="0"/>
-              <w:bottom w:val="single" w:color="00000A" w:sz="4" w:space="0"/>
-              <w:right w:val="single" w:color="00000A" w:sz="4" w:space="0"/>
+            <w:tcW w:w="1500" w:type="pct"/>
+            <w:tcBorders>
+              <w:top w:val="single" w:sz="4" w:space="0" w:color="00000A"/>
+              <w:left w:val="single" w:sz="4" w:space="0" w:color="00000A"/>
+              <w:bottom w:val="single" w:sz="4" w:space="0" w:color="00000A"/>
+              <w:right w:val="single" w:sz="4" w:space="0" w:color="00000A"/>
+            </w:tcBorders>
+            <w:shd w:val="clear" w:color="auto" w:fill="auto"/>
+            <w:tcMar>
+              <w:left w:w="98" w:type="dxa"/>
+            </w:tcMar>
+          </w:tcPr>
+          <w:p>
+            <w:pPr>
+              <w:spacing w:after="0" w:line="240" w:lineRule="auto"/>
+            </w:pPr>
+            <w:r>
+              <w:t>#</w:t>
+            </w:r>
+            <w:r>
+              <w:t>s</w:t>
+            </w:r>
+          </w:p>
+          <w:p>
+            <w:pPr>
+              <w:spacing w:after="0" w:line="240" w:lineRule="auto"/>
+            </w:pPr>
+            <w:r>
+              <w:t>#p</w:t>
+            </w:r>
+          </w:p>
+        </w:tc>
+        <w:tc>
+          <w:tcPr>
+            <w:tcW w:w="50" w:type="pct"/>
+            <w:tcBorders>
+              <w:top w:val="single" w:sz="4" w:space="0" w:color="00000A"/>
+              <w:left w:val="single" w:sz="4" w:space="0" w:color="00000A"/>
+              <w:bottom w:val="single" w:sz="4" w:space="0" w:color="00000A"/>
+              <w:right w:val="single" w:sz="4" w:space="0" w:color="00000A"/>
+            </w:tcBorders>
+            <w:shd w:val="clear" w:color="auto" w:fill="auto"/>
+            <w:tcMar>
+              <w:left w:w="98" w:type="dxa"/>
+            </w:tcMar>
+          </w:tcPr>
+          <w:p>
+            <w:r>
+              <w:t>#g</w:t>
+            </w:r>
+          </w:p>
+        </w:tc>
+      </w:tr>
+      <w:tr>
+        <w:tc>
+          <w:tcPr>
+            <w:tcW w:w="50" w:type="pct"/>
+            <w:tcBorders>
+              <w:top w:val="single" w:sz="4" w:space="0" w:color="00000A"/>
+              <w:left w:val="single" w:sz="4" w:space="0" w:color="00000A"/>
+              <w:bottom w:val="single" w:sz="4" w:space="0" w:color="00000A"/>
+              <w:right w:val="single" w:sz="4" w:space="0" w:color="00000A"/>
+            </w:tcBorders>
+            <w:shd w:val="clear" w:color="auto" w:fill="auto"/>
+            <w:tcMar>
+              <w:left w:w="98" w:type="dxa"/>
+            </w:tcMar>
+          </w:tcPr>
+          <w:p/>
+        </w:tc>
+        <w:tc>
+          <w:tcPr>
+            <w:tcW w:w="1500" w:type="pct"/>
+            <w:tcBorders>
+              <w:top w:val="single" w:sz="4" w:space="0" w:color="00000A"/>
+              <w:left w:val="single" w:sz="4" w:space="0" w:color="00000A"/>
+              <w:bottom w:val="single" w:sz="4" w:space="0" w:color="00000A"/>
+              <w:right w:val="single" w:sz="4" w:space="0" w:color="00000A"/>
             </w:tcBorders>
             <w:shd w:val="clear" w:color="auto" w:fill="auto"/>
             <w:tcMar>
@@ -270,40 +347,69 @@
             </w:pPr>
             <w:proofErr w:type="spellStart"/>
             <w:r>
-              <w:t>Випускна</w:t>
+              <w:t>Практики</w:t>
             </w:r>
             <w:proofErr w:type="spellEnd"/>
-            <w:r>
-              <w:t xml:space="preserve"> </w:t>
-            </w:r>
-            <w:proofErr w:type="spellStart"/>
-            <w:r>
-              <w:t>робота</w:t>
-            </w:r>
-            <w:proofErr w:type="spellEnd"/>
-            <w:r>
-              <w:t xml:space="preserve"> </w:t>
-            </w:r>
-            <w:proofErr w:type="spellStart"/>
-            <w:r>
-              <w:t>бакалавра</w:t>
-            </w:r>
-            <w:proofErr w:type="spellEnd"/>
-            <w:r>
-              <w:t xml:space="preserve"> </w:t>
-            </w:r>
-            <w:proofErr w:type="spellStart"/>
-            <w:r>
-              <w:t>Атестація</w:t>
-            </w:r>
-            <w:proofErr w:type="spellEnd"/>
-          </w:p>
+          </w:p>
+        </w:tc>
+        <w:tc>
+          <w:tcPr>
+            <w:tcW w:w="50" w:type="pct"/>
+            <w:tcBorders>
+              <w:top w:val="single" w:sz="4" w:space="0" w:color="00000A"/>
+              <w:left w:val="single" w:sz="4" w:space="0" w:color="00000A"/>
+              <w:bottom w:val="single" w:sz="4" w:space="0" w:color="00000A"/>
+              <w:right w:val="single" w:sz="4" w:space="0" w:color="00000A"/>
+            </w:tcBorders>
+            <w:shd w:val="clear" w:color="auto" w:fill="auto"/>
+          </w:tcPr>
+          <w:p/>
+        </w:tc>
+      </w:tr>
+      <w:tr>
+        <w:tc>
+          <w:tcPr>
+            <w:tcW w:w="50" w:type="pct"/>
+            <w:tcBorders>
+              <w:top w:val="single" w:sz="4" w:space="0" w:color="00000A"/>
+              <w:left w:val="single" w:sz="4" w:space="0" w:color="00000A"/>
+              <w:bottom w:val="single" w:sz="4" w:space="0" w:color="00000A"/>
+              <w:right w:val="single" w:sz="4" w:space="0" w:color="00000A"/>
+            </w:tcBorders>
+            <w:shd w:val="clear" w:color="auto" w:fill="auto"/>
+            <w:tcMar>
+              <w:left w:w="98" w:type="dxa"/>
+            </w:tcMar>
+          </w:tcPr>
+          <w:p>
+            <w:r>
+              <w:t>#N</w:t>
+            </w:r>
+          </w:p>
+        </w:tc>
+        <w:tc>
+          <w:tcPr>
+            <w:tcW w:w="1500" w:type="pct"/>
+            <w:tcBorders>
+              <w:top w:val="single" w:sz="4" w:space="0" w:color="00000A"/>
+              <w:left w:val="single" w:sz="4" w:space="0" w:color="00000A"/>
+              <w:bottom w:val="single" w:sz="4" w:space="0" w:color="00000A"/>
+              <w:right w:val="single" w:sz="4" w:space="0" w:color="00000A"/>
+            </w:tcBorders>
+            <w:shd w:val="clear" w:color="auto" w:fill="auto"/>
+            <w:tcMar>
+              <w:left w:w="98" w:type="dxa"/>
+            </w:tcMar>
+          </w:tcPr>
           <w:p>
             <w:pPr>
               <w:spacing w:after="0" w:line="240" w:lineRule="auto"/>
             </w:pPr>
             <w:r>
-              <w:t>2016-2017   180   5.0</w:t>
+              <w:t>#</w:t>
+            </w:r>
+            <w:r>
+              <w:t>s</w:t>
             </w:r>
           </w:p>
           <w:p>
@@ -311,50 +417,23 @@
               <w:spacing w:after="0" w:line="240" w:lineRule="auto"/>
             </w:pPr>
             <w:r>
-              <w:t>#s</w:t>
-            </w:r>
-            <w:r>
-              <w:t>ubject-normal</w:t>
-            </w:r>
-          </w:p>
-          <w:p>
-            <w:pPr>
-              <w:spacing w:after="0" w:line="240" w:lineRule="auto"/>
-            </w:pPr>
-            <w:r>
-              <w:t>#type</w:t>
-            </w:r>
-          </w:p>
-          <w:p>
-            <w:pPr>
-              <w:spacing w:after="0" w:line="240" w:lineRule="auto"/>
-            </w:pPr>
-            <w:r>
               <w:t>#</w:t>
             </w:r>
-            <w:proofErr w:type="spellStart"/>
-            <w:r>
-              <w:t>isMulti</w:t>
-            </w:r>
-            <w:proofErr w:type="spellEnd"/>
-          </w:p>
-          <w:p>
-            <w:pPr>
-              <w:spacing w:after="0" w:line="240" w:lineRule="auto"/>
-            </w:pPr>
-            <w:r>
-              <w:t>#years-range #hours #Credits</w:t>
-            </w:r>
-          </w:p>
-        </w:tc>
-        <w:tc>
-          <w:tcPr>
-            <w:tcW w:w="2" w:type="dxa"/>
-            <w:tcBorders>
-              <w:top w:val="single" w:color="00000A" w:sz="4" w:space="0"/>
-              <w:left w:val="single" w:color="00000A" w:sz="4" w:space="0"/>
-              <w:bottom w:val="single" w:color="00000A" w:sz="4" w:space="0"/>
-              <w:right w:val="single" w:color="00000A" w:sz="4" w:space="0"/>
+            <w:r>
+              <w:t>p</w:t>
+            </w:r>
+            <w:bookmarkStart w:id="0" w:name="_GoBack"/>
+            <w:bookmarkEnd w:id="0"/>
+          </w:p>
+        </w:tc>
+        <w:tc>
+          <w:tcPr>
+            <w:tcW w:w="50" w:type="pct"/>
+            <w:tcBorders>
+              <w:top w:val="single" w:sz="4" w:space="0" w:color="00000A"/>
+              <w:left w:val="single" w:sz="4" w:space="0" w:color="00000A"/>
+              <w:bottom w:val="single" w:sz="4" w:space="0" w:color="00000A"/>
+              <w:right w:val="single" w:sz="4" w:space="0" w:color="00000A"/>
             </w:tcBorders>
             <w:shd w:val="clear" w:color="auto" w:fill="auto"/>
             <w:tcMar>
@@ -364,9 +443,6 @@
           <w:p>
             <w:r>
               <w:t>#g</w:t>
-            </w:r>
-            <w:r>
-              <w:t>rade</w:t>
             </w:r>
           </w:p>
         </w:tc>
@@ -374,12 +450,12 @@
       <w:tr>
         <w:tc>
           <w:tcPr>
-            <w:tcW w:w="458" w:type="dxa"/>
-            <w:tcBorders>
-              <w:top w:val="single" w:color="00000A" w:sz="4" w:space="0"/>
-              <w:left w:val="single" w:color="00000A" w:sz="4" w:space="0"/>
-              <w:bottom w:val="single" w:color="00000A" w:sz="4" w:space="0"/>
-              <w:right w:val="single" w:color="00000A" w:sz="4" w:space="0"/>
+            <w:tcW w:w="50" w:type="pct"/>
+            <w:tcBorders>
+              <w:top w:val="single" w:sz="4" w:space="0" w:color="00000A"/>
+              <w:left w:val="single" w:sz="4" w:space="0" w:color="00000A"/>
+              <w:bottom w:val="single" w:sz="4" w:space="0" w:color="00000A"/>
+              <w:right w:val="single" w:sz="4" w:space="0" w:color="00000A"/>
             </w:tcBorders>
             <w:shd w:val="clear" w:color="auto" w:fill="auto"/>
             <w:tcMar>
@@ -390,12 +466,12 @@
         </w:tc>
         <w:tc>
           <w:tcPr>
-            <w:tcW w:w="1813" w:type="dxa"/>
-            <w:tcBorders>
-              <w:top w:val="single" w:color="00000A" w:sz="4" w:space="0"/>
-              <w:left w:val="single" w:color="00000A" w:sz="4" w:space="0"/>
-              <w:bottom w:val="single" w:color="00000A" w:sz="4" w:space="0"/>
-              <w:right w:val="single" w:color="00000A" w:sz="4" w:space="0"/>
+            <w:tcW w:w="1500" w:type="pct"/>
+            <w:tcBorders>
+              <w:top w:val="single" w:sz="4" w:space="0" w:color="00000A"/>
+              <w:left w:val="single" w:sz="4" w:space="0" w:color="00000A"/>
+              <w:bottom w:val="single" w:sz="4" w:space="0" w:color="00000A"/>
+              <w:right w:val="single" w:sz="4" w:space="0" w:color="00000A"/>
             </w:tcBorders>
             <w:shd w:val="clear" w:color="auto" w:fill="auto"/>
             <w:tcMar>
@@ -408,54 +484,65 @@
             </w:pPr>
             <w:proofErr w:type="spellStart"/>
             <w:r>
-              <w:t>Практики</w:t>
+              <w:t>Кількість</w:t>
             </w:r>
             <w:proofErr w:type="spellEnd"/>
-          </w:p>
-        </w:tc>
-        <w:tc>
-          <w:tcPr>
-            <w:tcW w:w="2" w:type="dxa"/>
-            <w:tcBorders>
-              <w:top w:val="single" w:color="00000A" w:sz="4" w:space="0"/>
-              <w:left w:val="single" w:color="00000A" w:sz="4" w:space="0"/>
-              <w:bottom w:val="single" w:color="00000A" w:sz="4" w:space="0"/>
-              <w:right w:val="single" w:color="00000A" w:sz="4" w:space="0"/>
-            </w:tcBorders>
-            <w:shd w:val="clear" w:color="auto" w:fill="auto"/>
-          </w:tcPr>
-          <w:p/>
+            <w:r>
+              <w:t xml:space="preserve"> </w:t>
+            </w:r>
+            <w:proofErr w:type="spellStart"/>
+            <w:r>
+              <w:t>годин</w:t>
+            </w:r>
+            <w:proofErr w:type="spellEnd"/>
+          </w:p>
+        </w:tc>
+        <w:tc>
+          <w:tcPr>
+            <w:tcW w:w="50" w:type="pct"/>
+            <w:tcBorders>
+              <w:top w:val="single" w:sz="4" w:space="0" w:color="00000A"/>
+              <w:left w:val="single" w:sz="4" w:space="0" w:color="00000A"/>
+              <w:bottom w:val="single" w:sz="4" w:space="0" w:color="00000A"/>
+              <w:right w:val="single" w:sz="4" w:space="0" w:color="00000A"/>
+            </w:tcBorders>
+            <w:shd w:val="clear" w:color="auto" w:fill="auto"/>
+            <w:tcMar>
+              <w:left w:w="98" w:type="dxa"/>
+            </w:tcMar>
+          </w:tcPr>
+          <w:p>
+            <w:r>
+              <w:t>#h</w:t>
+            </w:r>
+          </w:p>
         </w:tc>
       </w:tr>
       <w:tr>
         <w:tc>
           <w:tcPr>
-            <w:tcW w:w="458" w:type="dxa"/>
-            <w:tcBorders>
-              <w:top w:val="single" w:color="00000A" w:sz="4" w:space="0"/>
-              <w:left w:val="single" w:color="00000A" w:sz="4" w:space="0"/>
-              <w:bottom w:val="single" w:color="00000A" w:sz="4" w:space="0"/>
-              <w:right w:val="single" w:color="00000A" w:sz="4" w:space="0"/>
-            </w:tcBorders>
-            <w:shd w:val="clear" w:color="auto" w:fill="auto"/>
-            <w:tcMar>
-              <w:left w:w="98" w:type="dxa"/>
-            </w:tcMar>
-          </w:tcPr>
-          <w:p>
-            <w:r>
-              <w:t>49</w:t>
-            </w:r>
-          </w:p>
-        </w:tc>
-        <w:tc>
-          <w:tcPr>
-            <w:tcW w:w="1813" w:type="dxa"/>
-            <w:tcBorders>
-              <w:top w:val="single" w:color="00000A" w:sz="4" w:space="0"/>
-              <w:left w:val="single" w:color="00000A" w:sz="4" w:space="0"/>
-              <w:bottom w:val="single" w:color="00000A" w:sz="4" w:space="0"/>
-              <w:right w:val="single" w:color="00000A" w:sz="4" w:space="0"/>
+            <w:tcW w:w="50" w:type="pct"/>
+            <w:tcBorders>
+              <w:top w:val="single" w:sz="4" w:space="0" w:color="00000A"/>
+              <w:left w:val="single" w:sz="4" w:space="0" w:color="00000A"/>
+              <w:bottom w:val="single" w:sz="4" w:space="0" w:color="00000A"/>
+              <w:right w:val="single" w:sz="4" w:space="0" w:color="00000A"/>
+            </w:tcBorders>
+            <w:shd w:val="clear" w:color="auto" w:fill="auto"/>
+            <w:tcMar>
+              <w:left w:w="98" w:type="dxa"/>
+            </w:tcMar>
+          </w:tcPr>
+          <w:p/>
+        </w:tc>
+        <w:tc>
+          <w:tcPr>
+            <w:tcW w:w="1500" w:type="pct"/>
+            <w:tcBorders>
+              <w:top w:val="single" w:sz="4" w:space="0" w:color="00000A"/>
+              <w:left w:val="single" w:sz="4" w:space="0" w:color="00000A"/>
+              <w:bottom w:val="single" w:sz="4" w:space="0" w:color="00000A"/>
+              <w:right w:val="single" w:sz="4" w:space="0" w:color="00000A"/>
             </w:tcBorders>
             <w:shd w:val="clear" w:color="auto" w:fill="auto"/>
             <w:tcMar>
@@ -468,7 +555,7 @@
             </w:pPr>
             <w:proofErr w:type="spellStart"/>
             <w:r>
-              <w:t>Виробнича</w:t>
+              <w:t>Кількість</w:t>
             </w:r>
             <w:proofErr w:type="spellEnd"/>
             <w:r>
@@ -476,191 +563,28 @@
             </w:r>
             <w:proofErr w:type="spellStart"/>
             <w:r>
-              <w:t>практика</w:t>
+              <w:t>кредитів</w:t>
             </w:r>
             <w:proofErr w:type="spellEnd"/>
           </w:p>
-          <w:p>
-            <w:pPr>
-              <w:spacing w:after="0" w:line="240" w:lineRule="auto"/>
-            </w:pPr>
-            <w:r>
-              <w:t>2014-2015   0   0.0</w:t>
-            </w:r>
-          </w:p>
-          <w:p>
-            <w:pPr>
-              <w:spacing w:after="0" w:line="240" w:lineRule="auto"/>
-            </w:pPr>
-            <w:r>
-              <w:t>#Subject-</w:t>
-            </w:r>
-            <w:proofErr w:type="spellStart"/>
-            <w:r>
-              <w:t>practise</w:t>
-            </w:r>
-            <w:proofErr w:type="spellEnd"/>
-          </w:p>
-        </w:tc>
-        <w:tc>
-          <w:tcPr>
-            <w:tcW w:w="2" w:type="dxa"/>
-            <w:tcBorders>
-              <w:top w:val="single" w:color="00000A" w:sz="4" w:space="0"/>
-              <w:left w:val="single" w:color="00000A" w:sz="4" w:space="0"/>
-              <w:bottom w:val="single" w:color="00000A" w:sz="4" w:space="0"/>
-              <w:right w:val="single" w:color="00000A" w:sz="4" w:space="0"/>
-            </w:tcBorders>
-            <w:shd w:val="clear" w:color="auto" w:fill="auto"/>
-            <w:tcMar>
-              <w:left w:w="98" w:type="dxa"/>
-            </w:tcMar>
-          </w:tcPr>
-          <w:p>
-            <w:r>
-              <w:t>#practice-grade</w:t>
-            </w:r>
-          </w:p>
-        </w:tc>
-      </w:tr>
-      <w:tr>
-        <w:tc>
-          <w:tcPr>
-            <w:tcW w:w="458" w:type="dxa"/>
-            <w:tcBorders>
-              <w:top w:val="single" w:color="00000A" w:sz="4" w:space="0"/>
-              <w:left w:val="single" w:color="00000A" w:sz="4" w:space="0"/>
-              <w:bottom w:val="single" w:color="00000A" w:sz="4" w:space="0"/>
-              <w:right w:val="single" w:color="00000A" w:sz="4" w:space="0"/>
-            </w:tcBorders>
-            <w:shd w:val="clear" w:color="auto" w:fill="auto"/>
-            <w:tcMar>
-              <w:left w:w="98" w:type="dxa"/>
-            </w:tcMar>
-          </w:tcPr>
-          <w:p/>
-        </w:tc>
-        <w:tc>
-          <w:tcPr>
-            <w:tcW w:w="1813" w:type="dxa"/>
-            <w:tcBorders>
-              <w:top w:val="single" w:color="00000A" w:sz="4" w:space="0"/>
-              <w:left w:val="single" w:color="00000A" w:sz="4" w:space="0"/>
-              <w:bottom w:val="single" w:color="00000A" w:sz="4" w:space="0"/>
-              <w:right w:val="single" w:color="00000A" w:sz="4" w:space="0"/>
-            </w:tcBorders>
-            <w:shd w:val="clear" w:color="auto" w:fill="auto"/>
-            <w:tcMar>
-              <w:left w:w="98" w:type="dxa"/>
-            </w:tcMar>
-          </w:tcPr>
-          <w:p>
-            <w:pPr>
-              <w:spacing w:after="0" w:line="240" w:lineRule="auto"/>
-            </w:pPr>
-            <w:proofErr w:type="spellStart"/>
-            <w:r>
-              <w:t>Кількість</w:t>
-            </w:r>
-            <w:proofErr w:type="spellEnd"/>
-            <w:r>
-              <w:t xml:space="preserve"> </w:t>
-            </w:r>
-            <w:proofErr w:type="spellStart"/>
-            <w:r>
-              <w:t>годин</w:t>
-            </w:r>
-            <w:proofErr w:type="spellEnd"/>
-          </w:p>
-        </w:tc>
-        <w:tc>
-          <w:tcPr>
-            <w:tcW w:w="2" w:type="dxa"/>
-            <w:tcBorders>
-              <w:top w:val="single" w:color="00000A" w:sz="4" w:space="0"/>
-              <w:left w:val="single" w:color="00000A" w:sz="4" w:space="0"/>
-              <w:bottom w:val="single" w:color="00000A" w:sz="4" w:space="0"/>
-              <w:right w:val="single" w:color="00000A" w:sz="4" w:space="0"/>
-            </w:tcBorders>
-            <w:shd w:val="clear" w:color="auto" w:fill="auto"/>
-            <w:tcMar>
-              <w:left w:w="98" w:type="dxa"/>
-            </w:tcMar>
-          </w:tcPr>
-          <w:p>
-            <w:r>
-              <w:t>#hours</w:t>
-            </w:r>
-          </w:p>
-        </w:tc>
-      </w:tr>
-      <w:tr>
-        <w:tc>
-          <w:tcPr>
-            <w:tcW w:w="458" w:type="dxa"/>
-            <w:tcBorders>
-              <w:top w:val="single" w:color="00000A" w:sz="4" w:space="0"/>
-              <w:left w:val="single" w:color="00000A" w:sz="4" w:space="0"/>
-              <w:bottom w:val="single" w:color="00000A" w:sz="4" w:space="0"/>
-              <w:right w:val="single" w:color="00000A" w:sz="4" w:space="0"/>
-            </w:tcBorders>
-            <w:shd w:val="clear" w:color="auto" w:fill="auto"/>
-            <w:tcMar>
-              <w:left w:w="98" w:type="dxa"/>
-            </w:tcMar>
-          </w:tcPr>
-          <w:p/>
-        </w:tc>
-        <w:tc>
-          <w:tcPr>
-            <w:tcW w:w="1813" w:type="dxa"/>
-            <w:tcBorders>
-              <w:top w:val="single" w:color="00000A" w:sz="4" w:space="0"/>
-              <w:left w:val="single" w:color="00000A" w:sz="4" w:space="0"/>
-              <w:bottom w:val="single" w:color="00000A" w:sz="4" w:space="0"/>
-              <w:right w:val="single" w:color="00000A" w:sz="4" w:space="0"/>
-            </w:tcBorders>
-            <w:shd w:val="clear" w:color="auto" w:fill="auto"/>
-            <w:tcMar>
-              <w:left w:w="98" w:type="dxa"/>
-            </w:tcMar>
-          </w:tcPr>
-          <w:p>
-            <w:pPr>
-              <w:spacing w:after="0" w:line="240" w:lineRule="auto"/>
-            </w:pPr>
-            <w:proofErr w:type="spellStart"/>
-            <w:r>
-              <w:t>Кількість</w:t>
-            </w:r>
-            <w:proofErr w:type="spellEnd"/>
-            <w:r>
-              <w:t xml:space="preserve"> </w:t>
-            </w:r>
-            <w:proofErr w:type="spellStart"/>
-            <w:r>
-              <w:t>кредитів</w:t>
-            </w:r>
-            <w:proofErr w:type="spellEnd"/>
-          </w:p>
-        </w:tc>
-        <w:tc>
-          <w:tcPr>
-            <w:tcW w:w="2" w:type="dxa"/>
-            <w:tcBorders>
-              <w:top w:val="single" w:color="00000A" w:sz="4" w:space="0"/>
-              <w:left w:val="single" w:color="00000A" w:sz="4" w:space="0"/>
-              <w:bottom w:val="single" w:color="00000A" w:sz="4" w:space="0"/>
-              <w:right w:val="single" w:color="00000A" w:sz="4" w:space="0"/>
-            </w:tcBorders>
-            <w:shd w:val="clear" w:color="auto" w:fill="auto"/>
-            <w:tcMar>
-              <w:left w:w="98" w:type="dxa"/>
-            </w:tcMar>
-          </w:tcPr>
-          <w:p>
-            <w:r>
-              <w:t>#credits</w:t>
+        </w:tc>
+        <w:tc>
+          <w:tcPr>
+            <w:tcW w:w="50" w:type="pct"/>
+            <w:tcBorders>
+              <w:top w:val="single" w:sz="4" w:space="0" w:color="00000A"/>
+              <w:left w:val="single" w:sz="4" w:space="0" w:color="00000A"/>
+              <w:bottom w:val="single" w:sz="4" w:space="0" w:color="00000A"/>
+              <w:right w:val="single" w:sz="4" w:space="0" w:color="00000A"/>
+            </w:tcBorders>
+            <w:shd w:val="clear" w:color="auto" w:fill="auto"/>
+            <w:tcMar>
+              <w:left w:w="98" w:type="dxa"/>
+            </w:tcMar>
+          </w:tcPr>
+          <w:p>
+            <w:r>
+              <w:t>#c</w:t>
             </w:r>
           </w:p>
         </w:tc>
@@ -672,7 +596,7 @@
           <w:pgSz w:w="16838" w:h="11906" w:orient="landscape"/>
           <w:pgMar w:top="851" w:right="851" w:bottom="851" w:left="1418" w:header="0" w:footer="0" w:gutter="0"/>
           <w:cols w:space="720"/>
-          <w:formProt w:val="false"/>
+          <w:formProt w:val="0"/>
           <w:docGrid w:linePitch="240" w:charSpace="-2049"/>
         </w:sectPr>
       </w:pPr>
@@ -682,7 +606,7 @@
       <w:pgSz w:w="16838" w:h="11906" w:orient="landscape"/>
       <w:pgMar w:top="1440" w:right="1440" w:bottom="1440" w:left="1440" w:header="0" w:footer="0" w:gutter="0"/>
       <w:cols w:space="720"/>
-      <w:formProt w:val="false"/>
+      <w:formProt w:val="0"/>
       <w:docGrid w:linePitch="240" w:charSpace="-2049"/>
     </w:sectPr>
   </w:body>

</xml_diff>

<commit_message>
Added courseworks to table.
</commit_message>
<xml_diff>
--- a/core/src/main/resources/docs/templates/GradesTable.docx
+++ b/core/src/main/resources/docs/templates/GradesTable.docx
@@ -35,7 +35,7 @@
         </w:trPr>
         <w:tc>
           <w:tcPr>
-            <w:tcW w:w="50" w:type="pct"/>
+            <w:tcW w:w="155" w:type="pct"/>
             <w:tcBorders>
               <w:top w:val="single" w:sz="4" w:space="0" w:color="00000A"/>
               <w:left w:val="single" w:sz="4" w:space="0" w:color="00000A"/>
@@ -51,7 +51,7 @@
         </w:tc>
         <w:tc>
           <w:tcPr>
-            <w:tcW w:w="1500" w:type="pct"/>
+            <w:tcW w:w="4601" w:type="pct"/>
             <w:tcBorders>
               <w:top w:val="single" w:sz="4" w:space="0" w:color="00000A"/>
               <w:left w:val="single" w:sz="4" w:space="0" w:color="00000A"/>
@@ -67,7 +67,7 @@
         </w:tc>
         <w:tc>
           <w:tcPr>
-            <w:tcW w:w="50" w:type="pct"/>
+            <w:tcW w:w="244" w:type="pct"/>
             <w:tcBorders>
               <w:top w:val="single" w:sz="4" w:space="0" w:color="00000A"/>
               <w:left w:val="single" w:sz="4" w:space="0" w:color="00000A"/>
@@ -90,7 +90,7 @@
       <w:tr>
         <w:tc>
           <w:tcPr>
-            <w:tcW w:w="50" w:type="pct"/>
+            <w:tcW w:w="155" w:type="pct"/>
             <w:tcBorders>
               <w:top w:val="single" w:sz="4" w:space="0" w:color="00000A"/>
               <w:left w:val="single" w:sz="4" w:space="0" w:color="00000A"/>
@@ -106,7 +106,7 @@
         </w:tc>
         <w:tc>
           <w:tcPr>
-            <w:tcW w:w="1500" w:type="pct"/>
+            <w:tcW w:w="4601" w:type="pct"/>
             <w:tcBorders>
               <w:top w:val="single" w:sz="4" w:space="0" w:color="00000A"/>
               <w:left w:val="single" w:sz="4" w:space="0" w:color="00000A"/>
@@ -122,24 +122,14 @@
             <w:pPr>
               <w:spacing w:after="0" w:line="240" w:lineRule="auto"/>
             </w:pPr>
-            <w:proofErr w:type="spellStart"/>
-            <w:r>
-              <w:t>Підсумкова</w:t>
-            </w:r>
-            <w:proofErr w:type="spellEnd"/>
-            <w:r>
-              <w:t xml:space="preserve"> </w:t>
-            </w:r>
-            <w:proofErr w:type="spellStart"/>
-            <w:r>
-              <w:t>оцінка</w:t>
-            </w:r>
-            <w:proofErr w:type="spellEnd"/>
-          </w:p>
-        </w:tc>
-        <w:tc>
-          <w:tcPr>
-            <w:tcW w:w="50" w:type="pct"/>
+            <w:r>
+              <w:t>Підсумкова оцінка</w:t>
+            </w:r>
+          </w:p>
+        </w:tc>
+        <w:tc>
+          <w:tcPr>
+            <w:tcW w:w="244" w:type="pct"/>
             <w:tcBorders>
               <w:top w:val="single" w:sz="4" w:space="0" w:color="00000A"/>
               <w:left w:val="single" w:sz="4" w:space="0" w:color="00000A"/>
@@ -155,18 +145,16 @@
             <w:r>
               <w:t>#</w:t>
             </w:r>
-            <w:proofErr w:type="spellStart"/>
             <w:r>
               <w:t>tg</w:t>
             </w:r>
-            <w:proofErr w:type="spellEnd"/>
           </w:p>
         </w:tc>
       </w:tr>
       <w:tr>
         <w:tc>
           <w:tcPr>
-            <w:tcW w:w="50" w:type="pct"/>
+            <w:tcW w:w="155" w:type="pct"/>
             <w:tcBorders>
               <w:top w:val="single" w:sz="4" w:space="0" w:color="00000A"/>
               <w:left w:val="single" w:sz="4" w:space="0" w:color="00000A"/>
@@ -182,7 +170,7 @@
         </w:tc>
         <w:tc>
           <w:tcPr>
-            <w:tcW w:w="1500" w:type="pct"/>
+            <w:tcW w:w="4601" w:type="pct"/>
             <w:tcBorders>
               <w:top w:val="single" w:sz="4" w:space="0" w:color="00000A"/>
               <w:left w:val="single" w:sz="4" w:space="0" w:color="00000A"/>
@@ -198,24 +186,14 @@
             <w:pPr>
               <w:spacing w:after="0" w:line="240" w:lineRule="auto"/>
             </w:pPr>
-            <w:proofErr w:type="spellStart"/>
-            <w:r>
-              <w:t>Середній</w:t>
-            </w:r>
-            <w:proofErr w:type="spellEnd"/>
-            <w:r>
-              <w:t xml:space="preserve"> </w:t>
-            </w:r>
-            <w:proofErr w:type="spellStart"/>
-            <w:r>
-              <w:t>бал</w:t>
-            </w:r>
-            <w:proofErr w:type="spellEnd"/>
-          </w:p>
-        </w:tc>
-        <w:tc>
-          <w:tcPr>
-            <w:tcW w:w="50" w:type="pct"/>
+            <w:r>
+              <w:t>Середній бал</w:t>
+            </w:r>
+          </w:p>
+        </w:tc>
+        <w:tc>
+          <w:tcPr>
+            <w:tcW w:w="244" w:type="pct"/>
             <w:tcBorders>
               <w:top w:val="single" w:sz="4" w:space="0" w:color="00000A"/>
               <w:left w:val="single" w:sz="4" w:space="0" w:color="00000A"/>
@@ -237,7 +215,7 @@
       <w:tr>
         <w:tc>
           <w:tcPr>
-            <w:tcW w:w="50" w:type="pct"/>
+            <w:tcW w:w="155" w:type="pct"/>
             <w:tcBorders>
               <w:top w:val="single" w:sz="4" w:space="0" w:color="00000A"/>
               <w:left w:val="single" w:sz="4" w:space="0" w:color="00000A"/>
@@ -257,7 +235,7 @@
         </w:tc>
         <w:tc>
           <w:tcPr>
-            <w:tcW w:w="1500" w:type="pct"/>
+            <w:tcW w:w="4601" w:type="pct"/>
             <w:tcBorders>
               <w:top w:val="single" w:sz="4" w:space="0" w:color="00000A"/>
               <w:left w:val="single" w:sz="4" w:space="0" w:color="00000A"/>
@@ -291,7 +269,7 @@
         </w:tc>
         <w:tc>
           <w:tcPr>
-            <w:tcW w:w="50" w:type="pct"/>
+            <w:tcW w:w="244" w:type="pct"/>
             <w:tcBorders>
               <w:top w:val="single" w:sz="4" w:space="0" w:color="00000A"/>
               <w:left w:val="single" w:sz="4" w:space="0" w:color="00000A"/>
@@ -313,7 +291,7 @@
       <w:tr>
         <w:tc>
           <w:tcPr>
-            <w:tcW w:w="50" w:type="pct"/>
+            <w:tcW w:w="155" w:type="pct"/>
             <w:tcBorders>
               <w:top w:val="single" w:sz="4" w:space="0" w:color="00000A"/>
               <w:left w:val="single" w:sz="4" w:space="0" w:color="00000A"/>
@@ -329,7 +307,7 @@
         </w:tc>
         <w:tc>
           <w:tcPr>
-            <w:tcW w:w="1500" w:type="pct"/>
+            <w:tcW w:w="4601" w:type="pct"/>
             <w:tcBorders>
               <w:top w:val="single" w:sz="4" w:space="0" w:color="00000A"/>
               <w:left w:val="single" w:sz="4" w:space="0" w:color="00000A"/>
@@ -345,23 +323,24 @@
             <w:pPr>
               <w:spacing w:after="0" w:line="240" w:lineRule="auto"/>
             </w:pPr>
-            <w:proofErr w:type="spellStart"/>
-            <w:r>
-              <w:t>Практики</w:t>
-            </w:r>
-            <w:proofErr w:type="spellEnd"/>
-          </w:p>
-        </w:tc>
-        <w:tc>
-          <w:tcPr>
-            <w:tcW w:w="50" w:type="pct"/>
-            <w:tcBorders>
-              <w:top w:val="single" w:sz="4" w:space="0" w:color="00000A"/>
-              <w:left w:val="single" w:sz="4" w:space="0" w:color="00000A"/>
-              <w:bottom w:val="single" w:sz="4" w:space="0" w:color="00000A"/>
-              <w:right w:val="single" w:sz="4" w:space="0" w:color="00000A"/>
-            </w:tcBorders>
-            <w:shd w:val="clear" w:color="auto" w:fill="auto"/>
+            <w:r>
+              <w:t>Курсові роботи (проекти)</w:t>
+            </w:r>
+          </w:p>
+        </w:tc>
+        <w:tc>
+          <w:tcPr>
+            <w:tcW w:w="244" w:type="pct"/>
+            <w:tcBorders>
+              <w:top w:val="single" w:sz="4" w:space="0" w:color="00000A"/>
+              <w:left w:val="single" w:sz="4" w:space="0" w:color="00000A"/>
+              <w:bottom w:val="single" w:sz="4" w:space="0" w:color="00000A"/>
+              <w:right w:val="single" w:sz="4" w:space="0" w:color="00000A"/>
+            </w:tcBorders>
+            <w:shd w:val="clear" w:color="auto" w:fill="auto"/>
+            <w:tcMar>
+              <w:left w:w="98" w:type="dxa"/>
+            </w:tcMar>
           </w:tcPr>
           <w:p/>
         </w:tc>
@@ -369,7 +348,7 @@
       <w:tr>
         <w:tc>
           <w:tcPr>
-            <w:tcW w:w="50" w:type="pct"/>
+            <w:tcW w:w="155" w:type="pct"/>
             <w:tcBorders>
               <w:top w:val="single" w:sz="4" w:space="0" w:color="00000A"/>
               <w:left w:val="single" w:sz="4" w:space="0" w:color="00000A"/>
@@ -385,11 +364,13 @@
             <w:r>
               <w:t>#N</w:t>
             </w:r>
-          </w:p>
-        </w:tc>
-        <w:tc>
-          <w:tcPr>
-            <w:tcW w:w="1500" w:type="pct"/>
+            <w:bookmarkStart w:id="0" w:name="_GoBack"/>
+            <w:bookmarkEnd w:id="0"/>
+          </w:p>
+        </w:tc>
+        <w:tc>
+          <w:tcPr>
+            <w:tcW w:w="4601" w:type="pct"/>
             <w:tcBorders>
               <w:top w:val="single" w:sz="4" w:space="0" w:color="00000A"/>
               <w:left w:val="single" w:sz="4" w:space="0" w:color="00000A"/>
@@ -406,10 +387,7 @@
               <w:spacing w:after="0" w:line="240" w:lineRule="auto"/>
             </w:pPr>
             <w:r>
-              <w:t>#</w:t>
-            </w:r>
-            <w:r>
-              <w:t>s</w:t>
+              <w:t>#s</w:t>
             </w:r>
           </w:p>
           <w:p>
@@ -417,18 +395,13 @@
               <w:spacing w:after="0" w:line="240" w:lineRule="auto"/>
             </w:pPr>
             <w:r>
-              <w:t>#</w:t>
-            </w:r>
-            <w:r>
-              <w:t>p</w:t>
-            </w:r>
-            <w:bookmarkStart w:id="0" w:name="_GoBack"/>
-            <w:bookmarkEnd w:id="0"/>
-          </w:p>
-        </w:tc>
-        <w:tc>
-          <w:tcPr>
-            <w:tcW w:w="50" w:type="pct"/>
+              <w:t>#p</w:t>
+            </w:r>
+          </w:p>
+        </w:tc>
+        <w:tc>
+          <w:tcPr>
+            <w:tcW w:w="244" w:type="pct"/>
             <w:tcBorders>
               <w:top w:val="single" w:sz="4" w:space="0" w:color="00000A"/>
               <w:left w:val="single" w:sz="4" w:space="0" w:color="00000A"/>
@@ -450,7 +423,7 @@
       <w:tr>
         <w:tc>
           <w:tcPr>
-            <w:tcW w:w="50" w:type="pct"/>
+            <w:tcW w:w="155" w:type="pct"/>
             <w:tcBorders>
               <w:top w:val="single" w:sz="4" w:space="0" w:color="00000A"/>
               <w:left w:val="single" w:sz="4" w:space="0" w:color="00000A"/>
@@ -466,7 +439,7 @@
         </w:tc>
         <w:tc>
           <w:tcPr>
-            <w:tcW w:w="1500" w:type="pct"/>
+            <w:tcW w:w="4601" w:type="pct"/>
             <w:tcBorders>
               <w:top w:val="single" w:sz="4" w:space="0" w:color="00000A"/>
               <w:left w:val="single" w:sz="4" w:space="0" w:color="00000A"/>
@@ -482,62 +455,49 @@
             <w:pPr>
               <w:spacing w:after="0" w:line="240" w:lineRule="auto"/>
             </w:pPr>
-            <w:proofErr w:type="spellStart"/>
-            <w:r>
-              <w:t>Кількість</w:t>
-            </w:r>
-            <w:proofErr w:type="spellEnd"/>
-            <w:r>
-              <w:t xml:space="preserve"> </w:t>
-            </w:r>
-            <w:proofErr w:type="spellStart"/>
-            <w:r>
-              <w:t>годин</w:t>
-            </w:r>
-            <w:proofErr w:type="spellEnd"/>
-          </w:p>
-        </w:tc>
-        <w:tc>
-          <w:tcPr>
-            <w:tcW w:w="50" w:type="pct"/>
-            <w:tcBorders>
-              <w:top w:val="single" w:sz="4" w:space="0" w:color="00000A"/>
-              <w:left w:val="single" w:sz="4" w:space="0" w:color="00000A"/>
-              <w:bottom w:val="single" w:sz="4" w:space="0" w:color="00000A"/>
-              <w:right w:val="single" w:sz="4" w:space="0" w:color="00000A"/>
-            </w:tcBorders>
-            <w:shd w:val="clear" w:color="auto" w:fill="auto"/>
-            <w:tcMar>
-              <w:left w:w="98" w:type="dxa"/>
-            </w:tcMar>
-          </w:tcPr>
-          <w:p>
-            <w:r>
-              <w:t>#h</w:t>
-            </w:r>
-          </w:p>
+            <w:r>
+              <w:t>Практики</w:t>
+            </w:r>
+          </w:p>
+        </w:tc>
+        <w:tc>
+          <w:tcPr>
+            <w:tcW w:w="244" w:type="pct"/>
+            <w:tcBorders>
+              <w:top w:val="single" w:sz="4" w:space="0" w:color="00000A"/>
+              <w:left w:val="single" w:sz="4" w:space="0" w:color="00000A"/>
+              <w:bottom w:val="single" w:sz="4" w:space="0" w:color="00000A"/>
+              <w:right w:val="single" w:sz="4" w:space="0" w:color="00000A"/>
+            </w:tcBorders>
+            <w:shd w:val="clear" w:color="auto" w:fill="auto"/>
+          </w:tcPr>
+          <w:p/>
         </w:tc>
       </w:tr>
       <w:tr>
         <w:tc>
           <w:tcPr>
-            <w:tcW w:w="50" w:type="pct"/>
-            <w:tcBorders>
-              <w:top w:val="single" w:sz="4" w:space="0" w:color="00000A"/>
-              <w:left w:val="single" w:sz="4" w:space="0" w:color="00000A"/>
-              <w:bottom w:val="single" w:sz="4" w:space="0" w:color="00000A"/>
-              <w:right w:val="single" w:sz="4" w:space="0" w:color="00000A"/>
-            </w:tcBorders>
-            <w:shd w:val="clear" w:color="auto" w:fill="auto"/>
-            <w:tcMar>
-              <w:left w:w="98" w:type="dxa"/>
-            </w:tcMar>
-          </w:tcPr>
-          <w:p/>
-        </w:tc>
-        <w:tc>
-          <w:tcPr>
-            <w:tcW w:w="1500" w:type="pct"/>
+            <w:tcW w:w="155" w:type="pct"/>
+            <w:tcBorders>
+              <w:top w:val="single" w:sz="4" w:space="0" w:color="00000A"/>
+              <w:left w:val="single" w:sz="4" w:space="0" w:color="00000A"/>
+              <w:bottom w:val="single" w:sz="4" w:space="0" w:color="00000A"/>
+              <w:right w:val="single" w:sz="4" w:space="0" w:color="00000A"/>
+            </w:tcBorders>
+            <w:shd w:val="clear" w:color="auto" w:fill="auto"/>
+            <w:tcMar>
+              <w:left w:w="98" w:type="dxa"/>
+            </w:tcMar>
+          </w:tcPr>
+          <w:p>
+            <w:r>
+              <w:t>#N</w:t>
+            </w:r>
+          </w:p>
+        </w:tc>
+        <w:tc>
+          <w:tcPr>
+            <w:tcW w:w="4601" w:type="pct"/>
             <w:tcBorders>
               <w:top w:val="single" w:sz="4" w:space="0" w:color="00000A"/>
               <w:left w:val="single" w:sz="4" w:space="0" w:color="00000A"/>
@@ -553,24 +513,144 @@
             <w:pPr>
               <w:spacing w:after="0" w:line="240" w:lineRule="auto"/>
             </w:pPr>
-            <w:proofErr w:type="spellStart"/>
-            <w:r>
-              <w:t>Кількість</w:t>
-            </w:r>
-            <w:proofErr w:type="spellEnd"/>
-            <w:r>
-              <w:t xml:space="preserve"> </w:t>
-            </w:r>
-            <w:proofErr w:type="spellStart"/>
-            <w:r>
-              <w:t>кредитів</w:t>
-            </w:r>
-            <w:proofErr w:type="spellEnd"/>
-          </w:p>
-        </w:tc>
-        <w:tc>
-          <w:tcPr>
-            <w:tcW w:w="50" w:type="pct"/>
+            <w:r>
+              <w:t>#s</w:t>
+            </w:r>
+          </w:p>
+          <w:p>
+            <w:pPr>
+              <w:spacing w:after="0" w:line="240" w:lineRule="auto"/>
+            </w:pPr>
+            <w:r>
+              <w:t>#p</w:t>
+            </w:r>
+          </w:p>
+        </w:tc>
+        <w:tc>
+          <w:tcPr>
+            <w:tcW w:w="244" w:type="pct"/>
+            <w:tcBorders>
+              <w:top w:val="single" w:sz="4" w:space="0" w:color="00000A"/>
+              <w:left w:val="single" w:sz="4" w:space="0" w:color="00000A"/>
+              <w:bottom w:val="single" w:sz="4" w:space="0" w:color="00000A"/>
+              <w:right w:val="single" w:sz="4" w:space="0" w:color="00000A"/>
+            </w:tcBorders>
+            <w:shd w:val="clear" w:color="auto" w:fill="auto"/>
+            <w:tcMar>
+              <w:left w:w="98" w:type="dxa"/>
+            </w:tcMar>
+          </w:tcPr>
+          <w:p>
+            <w:r>
+              <w:t>#g</w:t>
+            </w:r>
+          </w:p>
+        </w:tc>
+      </w:tr>
+      <w:tr>
+        <w:tc>
+          <w:tcPr>
+            <w:tcW w:w="155" w:type="pct"/>
+            <w:tcBorders>
+              <w:top w:val="single" w:sz="4" w:space="0" w:color="00000A"/>
+              <w:left w:val="single" w:sz="4" w:space="0" w:color="00000A"/>
+              <w:bottom w:val="single" w:sz="4" w:space="0" w:color="00000A"/>
+              <w:right w:val="single" w:sz="4" w:space="0" w:color="00000A"/>
+            </w:tcBorders>
+            <w:shd w:val="clear" w:color="auto" w:fill="auto"/>
+            <w:tcMar>
+              <w:left w:w="98" w:type="dxa"/>
+            </w:tcMar>
+          </w:tcPr>
+          <w:p/>
+        </w:tc>
+        <w:tc>
+          <w:tcPr>
+            <w:tcW w:w="4601" w:type="pct"/>
+            <w:tcBorders>
+              <w:top w:val="single" w:sz="4" w:space="0" w:color="00000A"/>
+              <w:left w:val="single" w:sz="4" w:space="0" w:color="00000A"/>
+              <w:bottom w:val="single" w:sz="4" w:space="0" w:color="00000A"/>
+              <w:right w:val="single" w:sz="4" w:space="0" w:color="00000A"/>
+            </w:tcBorders>
+            <w:shd w:val="clear" w:color="auto" w:fill="auto"/>
+            <w:tcMar>
+              <w:left w:w="98" w:type="dxa"/>
+            </w:tcMar>
+          </w:tcPr>
+          <w:p>
+            <w:pPr>
+              <w:spacing w:after="0" w:line="240" w:lineRule="auto"/>
+            </w:pPr>
+            <w:r>
+              <w:t>Кількість годин</w:t>
+            </w:r>
+          </w:p>
+        </w:tc>
+        <w:tc>
+          <w:tcPr>
+            <w:tcW w:w="244" w:type="pct"/>
+            <w:tcBorders>
+              <w:top w:val="single" w:sz="4" w:space="0" w:color="00000A"/>
+              <w:left w:val="single" w:sz="4" w:space="0" w:color="00000A"/>
+              <w:bottom w:val="single" w:sz="4" w:space="0" w:color="00000A"/>
+              <w:right w:val="single" w:sz="4" w:space="0" w:color="00000A"/>
+            </w:tcBorders>
+            <w:shd w:val="clear" w:color="auto" w:fill="auto"/>
+            <w:tcMar>
+              <w:left w:w="98" w:type="dxa"/>
+            </w:tcMar>
+          </w:tcPr>
+          <w:p>
+            <w:r>
+              <w:t>#h</w:t>
+            </w:r>
+          </w:p>
+        </w:tc>
+      </w:tr>
+      <w:tr>
+        <w:tc>
+          <w:tcPr>
+            <w:tcW w:w="155" w:type="pct"/>
+            <w:tcBorders>
+              <w:top w:val="single" w:sz="4" w:space="0" w:color="00000A"/>
+              <w:left w:val="single" w:sz="4" w:space="0" w:color="00000A"/>
+              <w:bottom w:val="single" w:sz="4" w:space="0" w:color="00000A"/>
+              <w:right w:val="single" w:sz="4" w:space="0" w:color="00000A"/>
+            </w:tcBorders>
+            <w:shd w:val="clear" w:color="auto" w:fill="auto"/>
+            <w:tcMar>
+              <w:left w:w="98" w:type="dxa"/>
+            </w:tcMar>
+          </w:tcPr>
+          <w:p/>
+        </w:tc>
+        <w:tc>
+          <w:tcPr>
+            <w:tcW w:w="4601" w:type="pct"/>
+            <w:tcBorders>
+              <w:top w:val="single" w:sz="4" w:space="0" w:color="00000A"/>
+              <w:left w:val="single" w:sz="4" w:space="0" w:color="00000A"/>
+              <w:bottom w:val="single" w:sz="4" w:space="0" w:color="00000A"/>
+              <w:right w:val="single" w:sz="4" w:space="0" w:color="00000A"/>
+            </w:tcBorders>
+            <w:shd w:val="clear" w:color="auto" w:fill="auto"/>
+            <w:tcMar>
+              <w:left w:w="98" w:type="dxa"/>
+            </w:tcMar>
+          </w:tcPr>
+          <w:p>
+            <w:pPr>
+              <w:spacing w:after="0" w:line="240" w:lineRule="auto"/>
+            </w:pPr>
+            <w:r>
+              <w:t>Кількість кредитів</w:t>
+            </w:r>
+          </w:p>
+        </w:tc>
+        <w:tc>
+          <w:tcPr>
+            <w:tcW w:w="244" w:type="pct"/>
             <w:tcBorders>
               <w:top w:val="single" w:sz="4" w:space="0" w:color="00000A"/>
               <w:left w:val="single" w:sz="4" w:space="0" w:color="00000A"/>

</xml_diff>

<commit_message>
Small refactoring, fixed group name, fixed calculating period for course.
</commit_message>
<xml_diff>
--- a/core/src/main/resources/docs/templates/GradesTable.docx
+++ b/core/src/main/resources/docs/templates/GradesTable.docx
@@ -4,8 +4,10 @@
   <w:body>
     <w:p>
       <w:r>
-        <w:t>СКС-137</w:t>
+        <w:t>#Group-name</w:t>
       </w:r>
+      <w:bookmarkStart w:id="0" w:name="_GoBack"/>
+      <w:bookmarkEnd w:id="0"/>
     </w:p>
     <w:tbl>
       <w:tblPr>
@@ -364,8 +366,6 @@
             <w:r>
               <w:t>#N</w:t>
             </w:r>
-            <w:bookmarkStart w:id="0" w:name="_GoBack"/>
-            <w:bookmarkEnd w:id="0"/>
           </w:p>
         </w:tc>
         <w:tc>

</xml_diff>